<commit_message>
ya establecí los objetivos de aprendizaje para la clase sobre opposite adjectives
</commit_message>
<xml_diff>
--- a/plan del curso_english.docx
+++ b/plan del curso_english.docx
@@ -387,38 +387,17 @@
                 <w:rFonts w:ascii="Calibri" w:hAnsi="Calibri" w:asciiTheme="minorHAnsi" w:hAnsiTheme="minorHAnsi"/>
               </w:rPr>
             </w:pPr>
-            <w:sdt>
-              <w:sdtPr>
-                <w:placeholder>
-                  <w:docPart w:val="B62D7A5096F64F96B104A6E8617B8616"/>
-                </w:placeholder>
-                <w:id w:val="-1881623570"/>
-                <w:text/>
-              </w:sdtPr>
-              <w:sdtContent>
-                <w:r>
-                  <w:rPr>
-                    <w:rFonts w:eastAsia="Times New Roman" w:cs="Times New Roman" w:ascii="Calibri" w:hAnsi="Calibri"/>
-                    <w:color w:themeColor="background1" w:themeShade="80" w:val="808080"/>
-                    <w:kern w:val="0"/>
-                    <w:sz w:val="20"/>
-                    <w:szCs w:val="20"/>
-                    <w:lang w:val="es-ES" w:eastAsia="es-ES" w:bidi="ar-SA"/>
-                  </w:rPr>
-                </w:r>
-                <w:r>
-                  <w:rPr>
-                    <w:rFonts w:eastAsia="Times New Roman" w:cs="Times New Roman" w:ascii="Calibri" w:hAnsi="Calibri"/>
-                    <w:color w:themeColor="background1" w:themeShade="80" w:val="808080"/>
-                    <w:kern w:val="0"/>
-                    <w:sz w:val="20"/>
-                    <w:szCs w:val="20"/>
-                    <w:lang w:val="es-ES" w:eastAsia="es-ES" w:bidi="ar-SA"/>
-                  </w:rPr>
-                  <w:t>Inglés para comunicación científica t empresarial</w:t>
-                </w:r>
-              </w:sdtContent>
-            </w:sdt>
+            <w:r>
+              <w:rPr>
+                <w:rFonts w:eastAsia="Times New Roman" w:cs="Times New Roman" w:ascii="Calibri" w:hAnsi="Calibri"/>
+                <w:color w:themeColor="background1" w:themeShade="80" w:val="808080"/>
+                <w:kern w:val="0"/>
+                <w:sz w:val="20"/>
+                <w:szCs w:val="20"/>
+                <w:lang w:val="es-ES" w:eastAsia="es-ES" w:bidi="ar-SA"/>
+              </w:rPr>
+              <w:t>Ingés para comunicación científica, coloquial y empresarial y para el aprendizaje de la matemática y la ciencia de datos</w:t>
+            </w:r>
           </w:p>
         </w:tc>
       </w:tr>
@@ -627,7 +606,7 @@
                 <w:szCs w:val="22"/>
                 <w:lang w:val="es-ES" w:eastAsia="es-ES" w:bidi="ar-SA"/>
               </w:rPr>
-              <w:t xml:space="preserve">Facultad de Ciencias Económicas, Facultad de ciencias agrarias. </w:t>
+              <w:t>Facultad de Ciencias Económicas, Facultad de ciencias agrarias.</w:t>
             </w:r>
           </w:p>
         </w:tc>
@@ -947,30 +926,10 @@
               </w:sdtPr>
               <w:sdtContent>
                 <w:r>
-                  <w:rPr>
-                    <w:rFonts w:eastAsia="Calibri" w:cs="Calibri" w:ascii="Calibri" w:hAnsi="Calibri"/>
-                    <w:color w:val="222222"/>
-                    <w:kern w:val="0"/>
-                    <w:position w:val="0"/>
-                    <w:sz w:val="24"/>
-                    <w:sz w:val="24"/>
-                    <w:szCs w:val="20"/>
-                    <w:vertAlign w:val="baseline"/>
-                    <w:lang w:val="es-ES" w:eastAsia="es-ES" w:bidi="ar-SA"/>
-                  </w:rPr>
+                  <w:rPr/>
                 </w:r>
                 <w:r>
-                  <w:rPr>
-                    <w:rFonts w:eastAsia="Calibri" w:cs="Calibri" w:ascii="Calibri" w:hAnsi="Calibri"/>
-                    <w:color w:val="222222"/>
-                    <w:kern w:val="0"/>
-                    <w:position w:val="0"/>
-                    <w:sz w:val="24"/>
-                    <w:sz w:val="24"/>
-                    <w:szCs w:val="20"/>
-                    <w:vertAlign w:val="baseline"/>
-                    <w:lang w:val="es-ES" w:eastAsia="es-ES" w:bidi="ar-SA"/>
-                  </w:rPr>
+                  <w:rPr/>
                 </w:r>
               </w:sdtContent>
             </w:sdt>
@@ -2137,16 +2096,6 @@
                   </w:rPr>
                   <w:t>10</w:t>
                 </w:r>
-                <w:r>
-                  <w:rPr>
-                    <w:rStyle w:val="PlaceholderText"/>
-                    <w:rFonts w:eastAsia="Times New Roman" w:cs="Times New Roman" w:ascii="Calibri" w:hAnsi="Calibri"/>
-                    <w:kern w:val="0"/>
-                    <w:sz w:val="20"/>
-                    <w:szCs w:val="20"/>
-                    <w:lang w:val="es-ES" w:eastAsia="es-ES" w:bidi="ar-SA"/>
-                  </w:rPr>
-                </w:r>
               </w:sdtContent>
             </w:sdt>
           </w:p>
@@ -2310,16 +2259,6 @@
                     <w:lang w:val="es-ES" w:eastAsia="es-ES" w:bidi="ar-SA"/>
                   </w:rPr>
                   <w:t>14</w:t>
-                </w:r>
-                <w:r>
-                  <w:rPr>
-                    <w:rFonts w:eastAsia="Times New Roman" w:cs="Times New Roman" w:ascii="Calibri" w:hAnsi="Calibri" w:asciiTheme="minorHAnsi" w:hAnsiTheme="minorHAnsi"/>
-                    <w:color w:themeColor="background1" w:themeShade="80" w:val="808080"/>
-                    <w:kern w:val="0"/>
-                    <w:sz w:val="20"/>
-                    <w:szCs w:val="20"/>
-                    <w:lang w:val="es-ES" w:eastAsia="es-ES" w:bidi="ar-SA"/>
-                  </w:rPr>
                 </w:r>
               </w:sdtContent>
             </w:sdt>
@@ -2808,7 +2747,10 @@
               </w:rPr>
             </w:pPr>
             <w:r>
-              <w:rPr/>
+              <w:rPr>
+                <w:color w:val="000000"/>
+                <w:shd w:fill="FFFFFF" w:val="clear"/>
+              </w:rPr>
             </w:r>
           </w:p>
           <w:p>
@@ -2842,7 +2784,10 @@
               </w:rPr>
             </w:pPr>
             <w:r>
-              <w:rPr/>
+              <w:rPr>
+                <w:color w:val="000000"/>
+                <w:shd w:fill="FFFFFF" w:val="clear"/>
+              </w:rPr>
             </w:r>
           </w:p>
           <w:p>
@@ -2876,7 +2821,10 @@
               </w:rPr>
             </w:pPr>
             <w:r>
-              <w:rPr/>
+              <w:rPr>
+                <w:color w:val="000000"/>
+                <w:shd w:fill="FFFFFF" w:val="clear"/>
+              </w:rPr>
             </w:r>
           </w:p>
           <w:p>
@@ -2910,7 +2858,10 @@
               </w:rPr>
             </w:pPr>
             <w:r>
-              <w:rPr/>
+              <w:rPr>
+                <w:color w:val="000000"/>
+                <w:shd w:fill="FFFFFF" w:val="clear"/>
+              </w:rPr>
             </w:r>
           </w:p>
           <w:p>
@@ -2944,7 +2895,10 @@
               </w:rPr>
             </w:pPr>
             <w:r>
-              <w:rPr/>
+              <w:rPr>
+                <w:color w:val="000000"/>
+                <w:shd w:fill="FFFFFF" w:val="clear"/>
+              </w:rPr>
             </w:r>
           </w:p>
           <w:p>
@@ -3216,7 +3170,10 @@
               </w:rPr>
             </w:pPr>
             <w:r>
-              <w:rPr/>
+              <w:rPr>
+                <w:b/>
+                <w:bCs/>
+              </w:rPr>
             </w:r>
           </w:p>
           <w:p>
@@ -3360,7 +3317,10 @@
               </w:rPr>
             </w:pPr>
             <w:r>
-              <w:rPr/>
+              <w:rPr>
+                <w:b/>
+                <w:bCs/>
+              </w:rPr>
             </w:r>
           </w:p>
           <w:p>
@@ -3504,7 +3464,10 @@
               </w:rPr>
             </w:pPr>
             <w:r>
-              <w:rPr/>
+              <w:rPr>
+                <w:b/>
+                <w:bCs/>
+              </w:rPr>
             </w:r>
           </w:p>
           <w:p>
@@ -3648,7 +3611,10 @@
               </w:rPr>
             </w:pPr>
             <w:r>
-              <w:rPr/>
+              <w:rPr>
+                <w:b/>
+                <w:bCs/>
+              </w:rPr>
             </w:r>
           </w:p>
           <w:p>
@@ -3792,7 +3758,10 @@
               </w:rPr>
             </w:pPr>
             <w:r>
-              <w:rPr/>
+              <w:rPr>
+                <w:b/>
+                <w:bCs/>
+              </w:rPr>
             </w:r>
           </w:p>
           <w:p>
@@ -3832,20 +3801,10 @@
             </w:pPr>
             <w:r>
               <w:rPr>
-                <w:rFonts w:eastAsia="Calibri" w:cs="Calibri" w:ascii="Calibri" w:hAnsi="Calibri"/>
-                <w:b w:val="false"/>
-                <w:i w:val="false"/>
-                <w:caps w:val="false"/>
-                <w:smallCaps w:val="false"/>
-                <w:strike w:val="false"/>
-                <w:dstrike w:val="false"/>
-                <w:color w:val="000000"/>
                 <w:position w:val="0"/>
                 <w:sz w:val="22"/>
                 <w:sz w:val="22"/>
                 <w:szCs w:val="22"/>
-                <w:u w:val="none"/>
-                <w:shd w:fill="auto" w:val="clear"/>
                 <w:vertAlign w:val="baseline"/>
               </w:rPr>
             </w:r>
@@ -4090,7 +4049,11 @@
               </w:rPr>
             </w:pPr>
             <w:r>
-              <w:rPr/>
+              <w:rPr>
+                <w:rFonts w:asciiTheme="minorHAnsi" w:hAnsiTheme="minorHAnsi" w:ascii="Calibri" w:hAnsi="Calibri"/>
+                <w:sz w:val="22"/>
+                <w:szCs w:val="22"/>
+              </w:rPr>
             </w:r>
           </w:p>
         </w:tc>
@@ -4263,7 +4226,14 @@
               </w:rPr>
             </w:pPr>
             <w:r>
-              <w:rPr/>
+              <w:rPr>
+                <w:rFonts w:eastAsia="Calibri" w:cs="Calibri" w:ascii="Calibri" w:hAnsi="Calibri"/>
+                <w:position w:val="0"/>
+                <w:sz w:val="22"/>
+                <w:sz w:val="22"/>
+                <w:szCs w:val="22"/>
+                <w:vertAlign w:val="baseline"/>
+              </w:rPr>
             </w:r>
           </w:p>
           <w:p>
@@ -4280,7 +4250,14 @@
               </w:rPr>
             </w:pPr>
             <w:r>
-              <w:rPr/>
+              <w:rPr>
+                <w:rFonts w:eastAsia="Calibri" w:cs="Calibri" w:ascii="Calibri" w:hAnsi="Calibri"/>
+                <w:position w:val="0"/>
+                <w:sz w:val="22"/>
+                <w:sz w:val="22"/>
+                <w:szCs w:val="22"/>
+                <w:vertAlign w:val="baseline"/>
+              </w:rPr>
             </w:r>
           </w:p>
         </w:tc>
@@ -4476,14 +4453,6 @@
                     <w:lang w:val="es-ES" w:eastAsia="es-ES" w:bidi="ar-SA"/>
                   </w:rPr>
                   <w:t>☒</w:t>
-                </w:r>
-                <w:r>
-                  <w:rPr>
-                    <w:rFonts w:eastAsia="Times New Roman" w:cs="Segoe UI Symbol" w:ascii="Segoe UI Symbol" w:hAnsi="Segoe UI Symbol"/>
-                    <w:kern w:val="0"/>
-                    <w:szCs w:val="20"/>
-                    <w:lang w:val="es-ES" w:eastAsia="es-ES" w:bidi="ar-SA"/>
-                  </w:rPr>
                 </w:r>
               </w:sdtContent>
             </w:sdt>

</xml_diff>